<commit_message>
Updating the UI, User Stories and Research Documents
</commit_message>
<xml_diff>
--- a/Research Documents/UX-UI Research Document.docx
+++ b/Research Documents/UX-UI Research Document.docx
@@ -929,10 +929,527 @@
     <w:p>
       <w:pPr>
         <w:rPr>
-          <w:sz w:val="24"/>
-          <w:szCs w:val="24"/>
-        </w:rPr>
-      </w:pPr>
+          <w:b/>
+          <w:bCs/>
+          <w:sz w:val="28"/>
+          <w:szCs w:val="28"/>
+        </w:rPr>
+      </w:pPr>
+      <w:r>
+        <w:rPr>
+          <w:b/>
+          <w:bCs/>
+          <w:sz w:val="28"/>
+          <w:szCs w:val="28"/>
+        </w:rPr>
+        <w:t>Software Testing</w:t>
+      </w:r>
+    </w:p>
+    <w:p>
+      <w:pPr>
+        <w:rPr>
+          <w:b/>
+          <w:bCs/>
+          <w:sz w:val="24"/>
+          <w:szCs w:val="24"/>
+        </w:rPr>
+      </w:pPr>
+      <w:r>
+        <w:rPr>
+          <w:b/>
+          <w:bCs/>
+          <w:sz w:val="24"/>
+          <w:szCs w:val="24"/>
+        </w:rPr>
+        <w:t>What is User Testing</w:t>
+      </w:r>
+      <w:r>
+        <w:rPr>
+          <w:b/>
+          <w:bCs/>
+          <w:sz w:val="24"/>
+          <w:szCs w:val="24"/>
+        </w:rPr>
+        <w:t>?</w:t>
+      </w:r>
+    </w:p>
+    <w:p>
+      <w:pPr>
+        <w:rPr>
+          <w:sz w:val="24"/>
+          <w:szCs w:val="24"/>
+        </w:rPr>
+      </w:pPr>
+      <w:r>
+        <w:rPr>
+          <w:sz w:val="24"/>
+          <w:szCs w:val="24"/>
+        </w:rPr>
+        <w:t xml:space="preserve">User testing within software development is where the user will test the application at various stages to get feedback so it can be updated or changed so that it is doing what it is meant to do. Tests can include testing the UI prototype, the User </w:t>
+      </w:r>
+      <w:proofErr w:type="gramStart"/>
+      <w:r>
+        <w:rPr>
+          <w:sz w:val="24"/>
+          <w:szCs w:val="24"/>
+        </w:rPr>
+        <w:t>Stories</w:t>
+      </w:r>
+      <w:proofErr w:type="gramEnd"/>
+      <w:r>
+        <w:rPr>
+          <w:sz w:val="24"/>
+          <w:szCs w:val="24"/>
+        </w:rPr>
+        <w:t xml:space="preserve"> and the application at different stages in production. </w:t>
+      </w:r>
+      <w:r>
+        <w:rPr>
+          <w:sz w:val="24"/>
+          <w:szCs w:val="24"/>
+        </w:rPr>
+        <w:t>User testing should be done at every point</w:t>
+      </w:r>
+      <w:r>
+        <w:rPr>
+          <w:sz w:val="24"/>
+          <w:szCs w:val="24"/>
+        </w:rPr>
+        <w:t xml:space="preserve"> within the production. </w:t>
+      </w:r>
+    </w:p>
+    <w:p>
+      <w:pPr>
+        <w:rPr>
+          <w:sz w:val="24"/>
+          <w:szCs w:val="24"/>
+        </w:rPr>
+      </w:pPr>
+      <w:r>
+        <w:rPr>
+          <w:sz w:val="24"/>
+          <w:szCs w:val="24"/>
+        </w:rPr>
+        <w:t>The basic elements and process of User Testing include:</w:t>
+      </w:r>
+    </w:p>
+    <w:p>
+      <w:pPr>
+        <w:pStyle w:val="ListParagraph"/>
+        <w:numPr>
+          <w:ilvl w:val="0"/>
+          <w:numId w:val="6"/>
+        </w:numPr>
+        <w:rPr>
+          <w:sz w:val="24"/>
+          <w:szCs w:val="24"/>
+        </w:rPr>
+      </w:pPr>
+      <w:r>
+        <w:rPr>
+          <w:sz w:val="24"/>
+          <w:szCs w:val="24"/>
+        </w:rPr>
+        <w:t>Create a Prototype</w:t>
+      </w:r>
+    </w:p>
+    <w:p>
+      <w:pPr>
+        <w:pStyle w:val="ListParagraph"/>
+        <w:numPr>
+          <w:ilvl w:val="0"/>
+          <w:numId w:val="6"/>
+        </w:numPr>
+        <w:rPr>
+          <w:sz w:val="24"/>
+          <w:szCs w:val="24"/>
+        </w:rPr>
+      </w:pPr>
+      <w:r>
+        <w:rPr>
+          <w:sz w:val="24"/>
+          <w:szCs w:val="24"/>
+        </w:rPr>
+        <w:t>Develop/Create a Test Plan</w:t>
+      </w:r>
+    </w:p>
+    <w:p>
+      <w:pPr>
+        <w:pStyle w:val="ListParagraph"/>
+        <w:numPr>
+          <w:ilvl w:val="0"/>
+          <w:numId w:val="6"/>
+        </w:numPr>
+        <w:rPr>
+          <w:sz w:val="24"/>
+          <w:szCs w:val="24"/>
+        </w:rPr>
+      </w:pPr>
+      <w:r>
+        <w:rPr>
+          <w:sz w:val="24"/>
+          <w:szCs w:val="24"/>
+        </w:rPr>
+        <w:t>Recruit participants for User Testing</w:t>
+      </w:r>
+    </w:p>
+    <w:p>
+      <w:pPr>
+        <w:pStyle w:val="ListParagraph"/>
+        <w:numPr>
+          <w:ilvl w:val="0"/>
+          <w:numId w:val="6"/>
+        </w:numPr>
+        <w:rPr>
+          <w:sz w:val="24"/>
+          <w:szCs w:val="24"/>
+        </w:rPr>
+      </w:pPr>
+      <w:r>
+        <w:rPr>
+          <w:sz w:val="24"/>
+          <w:szCs w:val="24"/>
+        </w:rPr>
+        <w:t>Choose a suitable test location</w:t>
+      </w:r>
+    </w:p>
+    <w:p>
+      <w:pPr>
+        <w:pStyle w:val="ListParagraph"/>
+        <w:numPr>
+          <w:ilvl w:val="0"/>
+          <w:numId w:val="6"/>
+        </w:numPr>
+        <w:rPr>
+          <w:sz w:val="24"/>
+          <w:szCs w:val="24"/>
+        </w:rPr>
+      </w:pPr>
+      <w:r>
+        <w:rPr>
+          <w:sz w:val="24"/>
+          <w:szCs w:val="24"/>
+        </w:rPr>
+        <w:t>Run/Perform the test</w:t>
+      </w:r>
+    </w:p>
+    <w:p>
+      <w:pPr>
+        <w:pStyle w:val="ListParagraph"/>
+        <w:numPr>
+          <w:ilvl w:val="0"/>
+          <w:numId w:val="6"/>
+        </w:numPr>
+        <w:rPr>
+          <w:sz w:val="24"/>
+          <w:szCs w:val="24"/>
+        </w:rPr>
+      </w:pPr>
+      <w:r>
+        <w:rPr>
+          <w:sz w:val="24"/>
+          <w:szCs w:val="24"/>
+        </w:rPr>
+        <w:t>Record/Document test results</w:t>
+      </w:r>
+    </w:p>
+    <w:p>
+      <w:pPr>
+        <w:rPr>
+          <w:sz w:val="24"/>
+          <w:szCs w:val="24"/>
+        </w:rPr>
+      </w:pPr>
+      <w:hyperlink r:id="rId11" w:history="1">
+        <w:r>
+          <w:rPr>
+            <w:rStyle w:val="Hyperlink"/>
+            <w:sz w:val="24"/>
+            <w:szCs w:val="24"/>
+          </w:rPr>
+          <w:t>https://www.testingxperts.com/blog/user-testing</w:t>
+        </w:r>
+      </w:hyperlink>
+    </w:p>
+    <w:p>
+      <w:pPr>
+        <w:rPr>
+          <w:sz w:val="24"/>
+          <w:szCs w:val="24"/>
+        </w:rPr>
+      </w:pPr>
+      <w:r>
+        <w:rPr>
+          <w:sz w:val="24"/>
+          <w:szCs w:val="24"/>
+        </w:rPr>
+        <w:t>There are 5 main types of software testing that include</w:t>
+      </w:r>
+    </w:p>
+    <w:p>
+      <w:pPr>
+        <w:pStyle w:val="ListParagraph"/>
+        <w:numPr>
+          <w:ilvl w:val="0"/>
+          <w:numId w:val="5"/>
+        </w:numPr>
+        <w:rPr>
+          <w:sz w:val="24"/>
+          <w:szCs w:val="24"/>
+        </w:rPr>
+      </w:pPr>
+      <w:r>
+        <w:rPr>
+          <w:sz w:val="24"/>
+          <w:szCs w:val="24"/>
+        </w:rPr>
+        <w:t>Functional Testing</w:t>
+      </w:r>
+    </w:p>
+    <w:p>
+      <w:pPr>
+        <w:pStyle w:val="ListParagraph"/>
+        <w:numPr>
+          <w:ilvl w:val="0"/>
+          <w:numId w:val="5"/>
+        </w:numPr>
+        <w:rPr>
+          <w:sz w:val="24"/>
+          <w:szCs w:val="24"/>
+        </w:rPr>
+      </w:pPr>
+      <w:r>
+        <w:rPr>
+          <w:sz w:val="24"/>
+          <w:szCs w:val="24"/>
+        </w:rPr>
+        <w:t>Non-Functional Testing</w:t>
+      </w:r>
+    </w:p>
+    <w:p>
+      <w:pPr>
+        <w:pStyle w:val="ListParagraph"/>
+        <w:numPr>
+          <w:ilvl w:val="0"/>
+          <w:numId w:val="5"/>
+        </w:numPr>
+        <w:rPr>
+          <w:sz w:val="24"/>
+          <w:szCs w:val="24"/>
+        </w:rPr>
+      </w:pPr>
+      <w:r>
+        <w:rPr>
+          <w:sz w:val="24"/>
+          <w:szCs w:val="24"/>
+        </w:rPr>
+        <w:t>Manual Testing</w:t>
+      </w:r>
+    </w:p>
+    <w:p>
+      <w:pPr>
+        <w:pStyle w:val="ListParagraph"/>
+        <w:numPr>
+          <w:ilvl w:val="0"/>
+          <w:numId w:val="5"/>
+        </w:numPr>
+        <w:rPr>
+          <w:sz w:val="24"/>
+          <w:szCs w:val="24"/>
+        </w:rPr>
+      </w:pPr>
+      <w:r>
+        <w:rPr>
+          <w:sz w:val="24"/>
+          <w:szCs w:val="24"/>
+        </w:rPr>
+        <w:t>Automated Testing</w:t>
+      </w:r>
+    </w:p>
+    <w:p>
+      <w:pPr>
+        <w:pStyle w:val="ListParagraph"/>
+        <w:numPr>
+          <w:ilvl w:val="0"/>
+          <w:numId w:val="5"/>
+        </w:numPr>
+        <w:rPr>
+          <w:sz w:val="24"/>
+          <w:szCs w:val="24"/>
+        </w:rPr>
+      </w:pPr>
+      <w:r>
+        <w:rPr>
+          <w:sz w:val="24"/>
+          <w:szCs w:val="24"/>
+        </w:rPr>
+        <w:t>System Testing</w:t>
+      </w:r>
+    </w:p>
+    <w:p>
+      <w:pPr>
+        <w:rPr>
+          <w:sz w:val="24"/>
+          <w:szCs w:val="24"/>
+        </w:rPr>
+      </w:pPr>
+      <w:hyperlink r:id="rId12" w:history="1">
+        <w:r>
+          <w:rPr>
+            <w:rStyle w:val="Hyperlink"/>
+            <w:sz w:val="24"/>
+            <w:szCs w:val="24"/>
+          </w:rPr>
+          <w:t>https://www.testingxperts.com/blog/types-of-software-testing</w:t>
+        </w:r>
+      </w:hyperlink>
+    </w:p>
+    <w:p>
+      <w:pPr>
+        <w:rPr>
+          <w:b/>
+          <w:bCs/>
+          <w:sz w:val="24"/>
+          <w:szCs w:val="24"/>
+        </w:rPr>
+      </w:pPr>
+      <w:r>
+        <w:rPr>
+          <w:b/>
+          <w:bCs/>
+          <w:sz w:val="24"/>
+          <w:szCs w:val="24"/>
+        </w:rPr>
+        <w:t>Acceptance Tests</w:t>
+      </w:r>
+    </w:p>
+    <w:p>
+      <w:pPr>
+        <w:rPr>
+          <w:sz w:val="24"/>
+          <w:szCs w:val="24"/>
+        </w:rPr>
+      </w:pPr>
+      <w:hyperlink r:id="rId13" w:history="1">
+        <w:r>
+          <w:rPr>
+            <w:rStyle w:val="Hyperlink"/>
+            <w:sz w:val="24"/>
+            <w:szCs w:val="24"/>
+          </w:rPr>
+          <w:t>https://www.guru99.com/user-acceptance-testing.html</w:t>
+        </w:r>
+      </w:hyperlink>
+    </w:p>
+    <w:p>
+      <w:pPr>
+        <w:rPr>
+          <w:b/>
+          <w:bCs/>
+          <w:sz w:val="24"/>
+          <w:szCs w:val="24"/>
+        </w:rPr>
+      </w:pPr>
+      <w:r>
+        <w:rPr>
+          <w:b/>
+          <w:bCs/>
+          <w:sz w:val="24"/>
+          <w:szCs w:val="24"/>
+        </w:rPr>
+        <w:t>User Persona</w:t>
+      </w:r>
+      <w:r>
+        <w:rPr>
+          <w:b/>
+          <w:bCs/>
+          <w:sz w:val="24"/>
+          <w:szCs w:val="24"/>
+        </w:rPr>
+        <w:t xml:space="preserve">/Case </w:t>
+      </w:r>
+      <w:r>
+        <w:rPr>
+          <w:b/>
+          <w:bCs/>
+          <w:sz w:val="24"/>
+          <w:szCs w:val="24"/>
+        </w:rPr>
+        <w:t>Testing</w:t>
+      </w:r>
+    </w:p>
+    <w:p>
+      <w:pPr>
+        <w:rPr>
+          <w:sz w:val="24"/>
+          <w:szCs w:val="24"/>
+        </w:rPr>
+      </w:pPr>
+      <w:hyperlink r:id="rId14" w:history="1">
+        <w:r>
+          <w:rPr>
+            <w:rStyle w:val="Hyperlink"/>
+            <w:sz w:val="24"/>
+            <w:szCs w:val="24"/>
+          </w:rPr>
+          <w:t>https://www.inspiredtesting.com/news-insights/insights/341-what-is-a-use-case</w:t>
+        </w:r>
+      </w:hyperlink>
+    </w:p>
+    <w:p>
+      <w:pPr>
+        <w:rPr>
+          <w:b/>
+          <w:bCs/>
+          <w:sz w:val="24"/>
+          <w:szCs w:val="24"/>
+        </w:rPr>
+      </w:pPr>
+      <w:r>
+        <w:rPr>
+          <w:b/>
+          <w:bCs/>
+          <w:sz w:val="24"/>
+          <w:szCs w:val="24"/>
+        </w:rPr>
+        <w:t>UI Tes</w:t>
+      </w:r>
+      <w:r>
+        <w:rPr>
+          <w:b/>
+          <w:bCs/>
+          <w:sz w:val="24"/>
+          <w:szCs w:val="24"/>
+        </w:rPr>
+        <w:t>t</w:t>
+      </w:r>
+      <w:r>
+        <w:rPr>
+          <w:b/>
+          <w:bCs/>
+          <w:sz w:val="24"/>
+          <w:szCs w:val="24"/>
+        </w:rPr>
+        <w:t>ing</w:t>
+      </w:r>
+    </w:p>
+    <w:p>
+      <w:pPr>
+        <w:rPr>
+          <w:sz w:val="24"/>
+          <w:szCs w:val="24"/>
+        </w:rPr>
+      </w:pPr>
+      <w:hyperlink r:id="rId15" w:history="1">
+        <w:r>
+          <w:rPr>
+            <w:rStyle w:val="Hyperlink"/>
+            <w:sz w:val="24"/>
+            <w:szCs w:val="24"/>
+          </w:rPr>
+          <w:t>https://www.testim.io/blog/ui-testing-beginners-guide/</w:t>
+        </w:r>
+      </w:hyperlink>
     </w:p>
     <w:sectPr>
       <w:pgSz w:w="11906" w:h="16838"/>
@@ -947,6 +1464,118 @@
 <file path=word/numbering.xml><?xml version="1.0" encoding="utf-8"?>
 <w:numbering xmlns:wpc="http://schemas.microsoft.com/office/word/2010/wordprocessingCanvas" xmlns:cx="http://schemas.microsoft.com/office/drawing/2014/chartex" xmlns:cx1="http://schemas.microsoft.com/office/drawing/2015/9/8/chartex" xmlns:cx2="http://schemas.microsoft.com/office/drawing/2015/10/21/chartex" xmlns:cx3="http://schemas.microsoft.com/office/drawing/2016/5/9/chartex" xmlns:cx4="http://schemas.microsoft.com/office/drawing/2016/5/10/chartex" xmlns:cx5="http://schemas.microsoft.com/office/drawing/2016/5/11/chartex" xmlns:cx6="http://schemas.microsoft.com/office/drawing/2016/5/12/chartex" xmlns:cx7="http://schemas.microsoft.com/office/drawing/2016/5/13/chartex" xmlns:cx8="http://schemas.microsoft.com/office/drawing/2016/5/14/chartex" xmlns:mc="http://schemas.openxmlformats.org/markup-compatibility/2006" xmlns:aink="http://schemas.microsoft.com/office/drawing/2016/ink" xmlns:am3d="http://schemas.microsoft.com/office/drawing/2017/model3d" xmlns:o="urn:schemas-microsoft-com:office:office" xmlns:r="http://schemas.openxmlformats.org/officeDocument/2006/relationships" xmlns:m="http://schemas.openxmlformats.org/officeDocument/2006/math" xmlns:v="urn:schemas-microsoft-com:vml" xmlns:wp14="http://schemas.microsoft.com/office/word/2010/wordprocessingDrawing" xmlns:wp="http://schemas.openxmlformats.org/drawingml/2006/wordprocessingDrawing" xmlns:w10="urn:schemas-microsoft-com:office:word" xmlns:w="http://schemas.openxmlformats.org/wordprocessingml/2006/main" xmlns:w14="http://schemas.microsoft.com/office/word/2010/wordml" xmlns:w15="http://schemas.microsoft.com/office/word/2012/wordml" xmlns:w16cex="http://schemas.microsoft.com/office/word/2018/wordml/cex" xmlns:w16cid="http://schemas.microsoft.com/office/word/2016/wordml/cid" xmlns:w16="http://schemas.microsoft.com/office/word/2018/wordml" xmlns:w16sdtdh="http://schemas.microsoft.com/office/word/2020/wordml/sdtdatahash" xmlns:w16se="http://schemas.microsoft.com/office/word/2015/wordml/symex" xmlns:wpg="http://schemas.microsoft.com/office/word/2010/wordprocessingGroup" xmlns:wpi="http://schemas.microsoft.com/office/word/2010/wordprocessingInk" xmlns:wne="http://schemas.microsoft.com/office/word/2006/wordml" xmlns:wps="http://schemas.microsoft.com/office/word/2010/wordprocessingShape" mc:Ignorable="w14 w15 w16se w16cid w16 w16cex w16sdtdh wp14">
   <w:abstractNum w:abstractNumId="0" w15:restartNumberingAfterBreak="0">
+    <w:nsid w:val="2A6517C6"/>
+    <w:multiLevelType w:val="hybridMultilevel"/>
+    <w:tmpl w:val="70BE918C"/>
+    <w:lvl w:ilvl="0" w:tplc="05CCB582">
+      <w:numFmt w:val="bullet"/>
+      <w:lvlText w:val="-"/>
+      <w:lvlJc w:val="left"/>
+      <w:pPr>
+        <w:ind w:left="720" w:hanging="360"/>
+      </w:pPr>
+      <w:rPr>
+        <w:rFonts w:ascii="Calibri" w:eastAsiaTheme="minorHAnsi" w:hAnsi="Calibri" w:cs="Calibri" w:hint="default"/>
+      </w:rPr>
+    </w:lvl>
+    <w:lvl w:ilvl="1" w:tplc="18090003" w:tentative="1">
+      <w:start w:val="1"/>
+      <w:numFmt w:val="bullet"/>
+      <w:lvlText w:val="o"/>
+      <w:lvlJc w:val="left"/>
+      <w:pPr>
+        <w:ind w:left="1440" w:hanging="360"/>
+      </w:pPr>
+      <w:rPr>
+        <w:rFonts w:ascii="Courier New" w:hAnsi="Courier New" w:cs="Courier New" w:hint="default"/>
+      </w:rPr>
+    </w:lvl>
+    <w:lvl w:ilvl="2" w:tplc="18090005" w:tentative="1">
+      <w:start w:val="1"/>
+      <w:numFmt w:val="bullet"/>
+      <w:lvlText w:val=""/>
+      <w:lvlJc w:val="left"/>
+      <w:pPr>
+        <w:ind w:left="2160" w:hanging="360"/>
+      </w:pPr>
+      <w:rPr>
+        <w:rFonts w:ascii="Wingdings" w:hAnsi="Wingdings" w:hint="default"/>
+      </w:rPr>
+    </w:lvl>
+    <w:lvl w:ilvl="3" w:tplc="18090001" w:tentative="1">
+      <w:start w:val="1"/>
+      <w:numFmt w:val="bullet"/>
+      <w:lvlText w:val=""/>
+      <w:lvlJc w:val="left"/>
+      <w:pPr>
+        <w:ind w:left="2880" w:hanging="360"/>
+      </w:pPr>
+      <w:rPr>
+        <w:rFonts w:ascii="Symbol" w:hAnsi="Symbol" w:hint="default"/>
+      </w:rPr>
+    </w:lvl>
+    <w:lvl w:ilvl="4" w:tplc="18090003" w:tentative="1">
+      <w:start w:val="1"/>
+      <w:numFmt w:val="bullet"/>
+      <w:lvlText w:val="o"/>
+      <w:lvlJc w:val="left"/>
+      <w:pPr>
+        <w:ind w:left="3600" w:hanging="360"/>
+      </w:pPr>
+      <w:rPr>
+        <w:rFonts w:ascii="Courier New" w:hAnsi="Courier New" w:cs="Courier New" w:hint="default"/>
+      </w:rPr>
+    </w:lvl>
+    <w:lvl w:ilvl="5" w:tplc="18090005" w:tentative="1">
+      <w:start w:val="1"/>
+      <w:numFmt w:val="bullet"/>
+      <w:lvlText w:val=""/>
+      <w:lvlJc w:val="left"/>
+      <w:pPr>
+        <w:ind w:left="4320" w:hanging="360"/>
+      </w:pPr>
+      <w:rPr>
+        <w:rFonts w:ascii="Wingdings" w:hAnsi="Wingdings" w:hint="default"/>
+      </w:rPr>
+    </w:lvl>
+    <w:lvl w:ilvl="6" w:tplc="18090001" w:tentative="1">
+      <w:start w:val="1"/>
+      <w:numFmt w:val="bullet"/>
+      <w:lvlText w:val=""/>
+      <w:lvlJc w:val="left"/>
+      <w:pPr>
+        <w:ind w:left="5040" w:hanging="360"/>
+      </w:pPr>
+      <w:rPr>
+        <w:rFonts w:ascii="Symbol" w:hAnsi="Symbol" w:hint="default"/>
+      </w:rPr>
+    </w:lvl>
+    <w:lvl w:ilvl="7" w:tplc="18090003" w:tentative="1">
+      <w:start w:val="1"/>
+      <w:numFmt w:val="bullet"/>
+      <w:lvlText w:val="o"/>
+      <w:lvlJc w:val="left"/>
+      <w:pPr>
+        <w:ind w:left="5760" w:hanging="360"/>
+      </w:pPr>
+      <w:rPr>
+        <w:rFonts w:ascii="Courier New" w:hAnsi="Courier New" w:cs="Courier New" w:hint="default"/>
+      </w:rPr>
+    </w:lvl>
+    <w:lvl w:ilvl="8" w:tplc="18090005" w:tentative="1">
+      <w:start w:val="1"/>
+      <w:numFmt w:val="bullet"/>
+      <w:lvlText w:val=""/>
+      <w:lvlJc w:val="left"/>
+      <w:pPr>
+        <w:ind w:left="6480" w:hanging="360"/>
+      </w:pPr>
+      <w:rPr>
+        <w:rFonts w:ascii="Wingdings" w:hAnsi="Wingdings" w:hint="default"/>
+      </w:rPr>
+    </w:lvl>
+  </w:abstractNum>
+  <w:abstractNum w:abstractNumId="1" w15:restartNumberingAfterBreak="0">
     <w:nsid w:val="2F673156"/>
     <w:multiLevelType w:val="hybridMultilevel"/>
     <w:tmpl w:val="EBBC53F0"/>
@@ -1032,7 +1661,93 @@
       </w:pPr>
     </w:lvl>
   </w:abstractNum>
-  <w:abstractNum w:abstractNumId="1" w15:restartNumberingAfterBreak="0">
+  <w:abstractNum w:abstractNumId="2" w15:restartNumberingAfterBreak="0">
+    <w:nsid w:val="44F10E62"/>
+    <w:multiLevelType w:val="hybridMultilevel"/>
+    <w:tmpl w:val="DA1CDF1C"/>
+    <w:lvl w:ilvl="0" w:tplc="1809000F">
+      <w:start w:val="1"/>
+      <w:numFmt w:val="decimal"/>
+      <w:lvlText w:val="%1."/>
+      <w:lvlJc w:val="left"/>
+      <w:pPr>
+        <w:ind w:left="720" w:hanging="360"/>
+      </w:pPr>
+    </w:lvl>
+    <w:lvl w:ilvl="1" w:tplc="18090019" w:tentative="1">
+      <w:start w:val="1"/>
+      <w:numFmt w:val="lowerLetter"/>
+      <w:lvlText w:val="%2."/>
+      <w:lvlJc w:val="left"/>
+      <w:pPr>
+        <w:ind w:left="1440" w:hanging="360"/>
+      </w:pPr>
+    </w:lvl>
+    <w:lvl w:ilvl="2" w:tplc="1809001B" w:tentative="1">
+      <w:start w:val="1"/>
+      <w:numFmt w:val="lowerRoman"/>
+      <w:lvlText w:val="%3."/>
+      <w:lvlJc w:val="right"/>
+      <w:pPr>
+        <w:ind w:left="2160" w:hanging="180"/>
+      </w:pPr>
+    </w:lvl>
+    <w:lvl w:ilvl="3" w:tplc="1809000F" w:tentative="1">
+      <w:start w:val="1"/>
+      <w:numFmt w:val="decimal"/>
+      <w:lvlText w:val="%4."/>
+      <w:lvlJc w:val="left"/>
+      <w:pPr>
+        <w:ind w:left="2880" w:hanging="360"/>
+      </w:pPr>
+    </w:lvl>
+    <w:lvl w:ilvl="4" w:tplc="18090019" w:tentative="1">
+      <w:start w:val="1"/>
+      <w:numFmt w:val="lowerLetter"/>
+      <w:lvlText w:val="%5."/>
+      <w:lvlJc w:val="left"/>
+      <w:pPr>
+        <w:ind w:left="3600" w:hanging="360"/>
+      </w:pPr>
+    </w:lvl>
+    <w:lvl w:ilvl="5" w:tplc="1809001B" w:tentative="1">
+      <w:start w:val="1"/>
+      <w:numFmt w:val="lowerRoman"/>
+      <w:lvlText w:val="%6."/>
+      <w:lvlJc w:val="right"/>
+      <w:pPr>
+        <w:ind w:left="4320" w:hanging="180"/>
+      </w:pPr>
+    </w:lvl>
+    <w:lvl w:ilvl="6" w:tplc="1809000F" w:tentative="1">
+      <w:start w:val="1"/>
+      <w:numFmt w:val="decimal"/>
+      <w:lvlText w:val="%7."/>
+      <w:lvlJc w:val="left"/>
+      <w:pPr>
+        <w:ind w:left="5040" w:hanging="360"/>
+      </w:pPr>
+    </w:lvl>
+    <w:lvl w:ilvl="7" w:tplc="18090019" w:tentative="1">
+      <w:start w:val="1"/>
+      <w:numFmt w:val="lowerLetter"/>
+      <w:lvlText w:val="%8."/>
+      <w:lvlJc w:val="left"/>
+      <w:pPr>
+        <w:ind w:left="5760" w:hanging="360"/>
+      </w:pPr>
+    </w:lvl>
+    <w:lvl w:ilvl="8" w:tplc="1809001B" w:tentative="1">
+      <w:start w:val="1"/>
+      <w:numFmt w:val="lowerRoman"/>
+      <w:lvlText w:val="%9."/>
+      <w:lvlJc w:val="right"/>
+      <w:pPr>
+        <w:ind w:left="6480" w:hanging="180"/>
+      </w:pPr>
+    </w:lvl>
+  </w:abstractNum>
+  <w:abstractNum w:abstractNumId="3" w15:restartNumberingAfterBreak="0">
     <w:nsid w:val="4BA36D31"/>
     <w:multiLevelType w:val="hybridMultilevel"/>
     <w:tmpl w:val="A5DC8CD8"/>
@@ -1144,7 +1859,119 @@
       </w:rPr>
     </w:lvl>
   </w:abstractNum>
-  <w:abstractNum w:abstractNumId="2" w15:restartNumberingAfterBreak="0">
+  <w:abstractNum w:abstractNumId="4" w15:restartNumberingAfterBreak="0">
+    <w:nsid w:val="605329F2"/>
+    <w:multiLevelType w:val="hybridMultilevel"/>
+    <w:tmpl w:val="DF60F0B8"/>
+    <w:lvl w:ilvl="0" w:tplc="05CCB582">
+      <w:numFmt w:val="bullet"/>
+      <w:lvlText w:val="-"/>
+      <w:lvlJc w:val="left"/>
+      <w:pPr>
+        <w:ind w:left="720" w:hanging="360"/>
+      </w:pPr>
+      <w:rPr>
+        <w:rFonts w:ascii="Calibri" w:eastAsiaTheme="minorHAnsi" w:hAnsi="Calibri" w:cs="Calibri" w:hint="default"/>
+      </w:rPr>
+    </w:lvl>
+    <w:lvl w:ilvl="1" w:tplc="18090003" w:tentative="1">
+      <w:start w:val="1"/>
+      <w:numFmt w:val="bullet"/>
+      <w:lvlText w:val="o"/>
+      <w:lvlJc w:val="left"/>
+      <w:pPr>
+        <w:ind w:left="1440" w:hanging="360"/>
+      </w:pPr>
+      <w:rPr>
+        <w:rFonts w:ascii="Courier New" w:hAnsi="Courier New" w:cs="Courier New" w:hint="default"/>
+      </w:rPr>
+    </w:lvl>
+    <w:lvl w:ilvl="2" w:tplc="18090005" w:tentative="1">
+      <w:start w:val="1"/>
+      <w:numFmt w:val="bullet"/>
+      <w:lvlText w:val=""/>
+      <w:lvlJc w:val="left"/>
+      <w:pPr>
+        <w:ind w:left="2160" w:hanging="360"/>
+      </w:pPr>
+      <w:rPr>
+        <w:rFonts w:ascii="Wingdings" w:hAnsi="Wingdings" w:hint="default"/>
+      </w:rPr>
+    </w:lvl>
+    <w:lvl w:ilvl="3" w:tplc="18090001" w:tentative="1">
+      <w:start w:val="1"/>
+      <w:numFmt w:val="bullet"/>
+      <w:lvlText w:val=""/>
+      <w:lvlJc w:val="left"/>
+      <w:pPr>
+        <w:ind w:left="2880" w:hanging="360"/>
+      </w:pPr>
+      <w:rPr>
+        <w:rFonts w:ascii="Symbol" w:hAnsi="Symbol" w:hint="default"/>
+      </w:rPr>
+    </w:lvl>
+    <w:lvl w:ilvl="4" w:tplc="18090003" w:tentative="1">
+      <w:start w:val="1"/>
+      <w:numFmt w:val="bullet"/>
+      <w:lvlText w:val="o"/>
+      <w:lvlJc w:val="left"/>
+      <w:pPr>
+        <w:ind w:left="3600" w:hanging="360"/>
+      </w:pPr>
+      <w:rPr>
+        <w:rFonts w:ascii="Courier New" w:hAnsi="Courier New" w:cs="Courier New" w:hint="default"/>
+      </w:rPr>
+    </w:lvl>
+    <w:lvl w:ilvl="5" w:tplc="18090005" w:tentative="1">
+      <w:start w:val="1"/>
+      <w:numFmt w:val="bullet"/>
+      <w:lvlText w:val=""/>
+      <w:lvlJc w:val="left"/>
+      <w:pPr>
+        <w:ind w:left="4320" w:hanging="360"/>
+      </w:pPr>
+      <w:rPr>
+        <w:rFonts w:ascii="Wingdings" w:hAnsi="Wingdings" w:hint="default"/>
+      </w:rPr>
+    </w:lvl>
+    <w:lvl w:ilvl="6" w:tplc="18090001" w:tentative="1">
+      <w:start w:val="1"/>
+      <w:numFmt w:val="bullet"/>
+      <w:lvlText w:val=""/>
+      <w:lvlJc w:val="left"/>
+      <w:pPr>
+        <w:ind w:left="5040" w:hanging="360"/>
+      </w:pPr>
+      <w:rPr>
+        <w:rFonts w:ascii="Symbol" w:hAnsi="Symbol" w:hint="default"/>
+      </w:rPr>
+    </w:lvl>
+    <w:lvl w:ilvl="7" w:tplc="18090003" w:tentative="1">
+      <w:start w:val="1"/>
+      <w:numFmt w:val="bullet"/>
+      <w:lvlText w:val="o"/>
+      <w:lvlJc w:val="left"/>
+      <w:pPr>
+        <w:ind w:left="5760" w:hanging="360"/>
+      </w:pPr>
+      <w:rPr>
+        <w:rFonts w:ascii="Courier New" w:hAnsi="Courier New" w:cs="Courier New" w:hint="default"/>
+      </w:rPr>
+    </w:lvl>
+    <w:lvl w:ilvl="8" w:tplc="18090005" w:tentative="1">
+      <w:start w:val="1"/>
+      <w:numFmt w:val="bullet"/>
+      <w:lvlText w:val=""/>
+      <w:lvlJc w:val="left"/>
+      <w:pPr>
+        <w:ind w:left="6480" w:hanging="360"/>
+      </w:pPr>
+      <w:rPr>
+        <w:rFonts w:ascii="Wingdings" w:hAnsi="Wingdings" w:hint="default"/>
+      </w:rPr>
+    </w:lvl>
+  </w:abstractNum>
+  <w:abstractNum w:abstractNumId="5" w15:restartNumberingAfterBreak="0">
     <w:nsid w:val="78CA3E6F"/>
     <w:multiLevelType w:val="multilevel"/>
     <w:tmpl w:val="C8BA3408"/>
@@ -1258,12 +2085,21 @@
     </w:lvl>
   </w:abstractNum>
   <w:num w:numId="1">
+    <w:abstractNumId w:val="3"/>
+  </w:num>
+  <w:num w:numId="2">
+    <w:abstractNumId w:val="5"/>
+  </w:num>
+  <w:num w:numId="3">
     <w:abstractNumId w:val="1"/>
   </w:num>
-  <w:num w:numId="2">
+  <w:num w:numId="4">
+    <w:abstractNumId w:val="4"/>
+  </w:num>
+  <w:num w:numId="5">
     <w:abstractNumId w:val="2"/>
   </w:num>
-  <w:num w:numId="3">
+  <w:num w:numId="6">
     <w:abstractNumId w:val="0"/>
   </w:num>
 </w:numbering>

</xml_diff>

<commit_message>
Adding the Testing documents and updated Research Document
</commit_message>
<xml_diff>
--- a/Research Documents/UX-UI Research Document.docx
+++ b/Research Documents/UX-UI Research Document.docx
@@ -985,23 +985,7 @@
           <w:sz w:val="24"/>
           <w:szCs w:val="24"/>
         </w:rPr>
-        <w:t xml:space="preserve">User testing within software development is where the user will test the application at various stages to get feedback so it can be updated or changed so that it is doing what it is meant to do. Tests can include testing the UI prototype, the User </w:t>
-      </w:r>
-      <w:proofErr w:type="gramStart"/>
-      <w:r>
-        <w:rPr>
-          <w:sz w:val="24"/>
-          <w:szCs w:val="24"/>
-        </w:rPr>
-        <w:t>Stories</w:t>
-      </w:r>
-      <w:proofErr w:type="gramEnd"/>
-      <w:r>
-        <w:rPr>
-          <w:sz w:val="24"/>
-          <w:szCs w:val="24"/>
-        </w:rPr>
-        <w:t xml:space="preserve"> and the application at different stages in production. </w:t>
+        <w:t xml:space="preserve">User testing within software development is where the user will test the application at various stages to get feedback so it can be updated or changed so that it is doing what it is meant to do. Tests can include testing the UI prototype, the User Stories and the application at different stages in production. </w:t>
       </w:r>
       <w:r>
         <w:rPr>
@@ -1436,6 +1420,7 @@
     <w:p>
       <w:pPr>
         <w:rPr>
+          <w:rStyle w:val="Hyperlink"/>
           <w:sz w:val="24"/>
           <w:szCs w:val="24"/>
         </w:rPr>
@@ -1450,6 +1435,442 @@
           <w:t>https://www.testim.io/blog/ui-testing-beginners-guide/</w:t>
         </w:r>
       </w:hyperlink>
+    </w:p>
+    <w:p>
+      <w:pPr>
+        <w:rPr>
+          <w:rStyle w:val="Hyperlink"/>
+          <w:sz w:val="24"/>
+          <w:szCs w:val="24"/>
+        </w:rPr>
+      </w:pPr>
+    </w:p>
+    <w:p>
+      <w:pPr>
+        <w:rPr>
+          <w:rStyle w:val="Hyperlink"/>
+          <w:b/>
+          <w:bCs/>
+          <w:color w:val="auto"/>
+          <w:sz w:val="24"/>
+          <w:szCs w:val="24"/>
+          <w:u w:val="none"/>
+        </w:rPr>
+      </w:pPr>
+      <w:r>
+        <w:rPr>
+          <w:rStyle w:val="Hyperlink"/>
+          <w:b/>
+          <w:bCs/>
+          <w:color w:val="auto"/>
+          <w:sz w:val="24"/>
+          <w:szCs w:val="24"/>
+          <w:u w:val="none"/>
+        </w:rPr>
+        <w:t>React JS/TSX</w:t>
+      </w:r>
+      <w:r>
+        <w:rPr>
+          <w:rStyle w:val="Hyperlink"/>
+          <w:b/>
+          <w:bCs/>
+          <w:color w:val="auto"/>
+          <w:sz w:val="24"/>
+          <w:szCs w:val="24"/>
+          <w:u w:val="none"/>
+        </w:rPr>
+        <w:t xml:space="preserve"> Elements</w:t>
+      </w:r>
+    </w:p>
+    <w:p>
+      <w:pPr>
+        <w:rPr>
+          <w:rStyle w:val="Hyperlink"/>
+          <w:b/>
+          <w:bCs/>
+          <w:color w:val="auto"/>
+          <w:sz w:val="24"/>
+          <w:szCs w:val="24"/>
+          <w:u w:val="none"/>
+        </w:rPr>
+      </w:pPr>
+      <w:r>
+        <w:rPr>
+          <w:rStyle w:val="Hyperlink"/>
+          <w:b/>
+          <w:bCs/>
+          <w:color w:val="auto"/>
+          <w:sz w:val="24"/>
+          <w:szCs w:val="24"/>
+          <w:u w:val="none"/>
+        </w:rPr>
+        <w:t>Text Boxes</w:t>
+      </w:r>
+    </w:p>
+    <w:p>
+      <w:pPr>
+        <w:rPr>
+          <w:rStyle w:val="Hyperlink"/>
+          <w:color w:val="auto"/>
+          <w:sz w:val="24"/>
+          <w:szCs w:val="24"/>
+          <w:u w:val="none"/>
+        </w:rPr>
+      </w:pPr>
+      <w:hyperlink r:id="rId16" w:history="1">
+        <w:r>
+          <w:rPr>
+            <w:rStyle w:val="Hyperlink"/>
+            <w:sz w:val="24"/>
+            <w:szCs w:val="24"/>
+          </w:rPr>
+          <w:t>https://reactnative.dev/docs/sectionlist</w:t>
+        </w:r>
+      </w:hyperlink>
+    </w:p>
+    <w:p>
+      <w:pPr>
+        <w:rPr>
+          <w:rStyle w:val="Hyperlink"/>
+          <w:color w:val="auto"/>
+          <w:sz w:val="24"/>
+          <w:szCs w:val="24"/>
+          <w:u w:val="none"/>
+        </w:rPr>
+      </w:pPr>
+      <w:hyperlink r:id="rId17" w:history="1">
+        <w:r>
+          <w:rPr>
+            <w:rStyle w:val="Hyperlink"/>
+            <w:sz w:val="24"/>
+            <w:szCs w:val="24"/>
+          </w:rPr>
+          <w:t>https://reactnative.dev/docs/textinput</w:t>
+        </w:r>
+      </w:hyperlink>
+    </w:p>
+    <w:p>
+      <w:pPr>
+        <w:rPr>
+          <w:rStyle w:val="Hyperlink"/>
+          <w:color w:val="auto"/>
+          <w:sz w:val="24"/>
+          <w:szCs w:val="24"/>
+          <w:u w:val="none"/>
+        </w:rPr>
+      </w:pPr>
+    </w:p>
+    <w:p>
+      <w:pPr>
+        <w:rPr>
+          <w:rStyle w:val="Hyperlink"/>
+          <w:b/>
+          <w:bCs/>
+          <w:color w:val="auto"/>
+          <w:sz w:val="24"/>
+          <w:szCs w:val="24"/>
+          <w:u w:val="none"/>
+        </w:rPr>
+      </w:pPr>
+      <w:r>
+        <w:rPr>
+          <w:rStyle w:val="Hyperlink"/>
+          <w:b/>
+          <w:bCs/>
+          <w:color w:val="auto"/>
+          <w:sz w:val="24"/>
+          <w:szCs w:val="24"/>
+          <w:u w:val="none"/>
+        </w:rPr>
+        <w:t>Image Gallery</w:t>
+      </w:r>
+    </w:p>
+    <w:p>
+      <w:pPr>
+        <w:rPr>
+          <w:rStyle w:val="Hyperlink"/>
+          <w:color w:val="auto"/>
+          <w:sz w:val="24"/>
+          <w:szCs w:val="24"/>
+          <w:u w:val="none"/>
+        </w:rPr>
+      </w:pPr>
+      <w:hyperlink r:id="rId18" w:history="1">
+        <w:r>
+          <w:rPr>
+            <w:rStyle w:val="Hyperlink"/>
+            <w:sz w:val="24"/>
+            <w:szCs w:val="24"/>
+          </w:rPr>
+          <w:t>https://www.npmjs.com/package/react-native-image-gallery</w:t>
+        </w:r>
+      </w:hyperlink>
+    </w:p>
+    <w:p>
+      <w:pPr>
+        <w:rPr>
+          <w:rStyle w:val="Hyperlink"/>
+          <w:color w:val="auto"/>
+          <w:sz w:val="24"/>
+          <w:szCs w:val="24"/>
+          <w:u w:val="none"/>
+        </w:rPr>
+      </w:pPr>
+      <w:hyperlink r:id="rId19" w:history="1">
+        <w:r>
+          <w:rPr>
+            <w:rStyle w:val="Hyperlink"/>
+            <w:sz w:val="24"/>
+            <w:szCs w:val="24"/>
+          </w:rPr>
+          <w:t>https://www.crowdbotics.com/blog/how-to-create-a-custom-gallery-view-in-react-native</w:t>
+        </w:r>
+      </w:hyperlink>
+    </w:p>
+    <w:p>
+      <w:pPr>
+        <w:rPr>
+          <w:rStyle w:val="Hyperlink"/>
+          <w:color w:val="auto"/>
+          <w:sz w:val="24"/>
+          <w:szCs w:val="24"/>
+          <w:u w:val="none"/>
+        </w:rPr>
+      </w:pPr>
+      <w:hyperlink r:id="rId20" w:history="1">
+        <w:r>
+          <w:rPr>
+            <w:rStyle w:val="Hyperlink"/>
+            <w:sz w:val="24"/>
+            <w:szCs w:val="24"/>
+          </w:rPr>
+          <w:t>https://bestofreactjs.com/repo/georstat-react-native-image-gallery</w:t>
+        </w:r>
+      </w:hyperlink>
+    </w:p>
+    <w:p>
+      <w:pPr>
+        <w:rPr>
+          <w:rStyle w:val="Hyperlink"/>
+          <w:color w:val="auto"/>
+          <w:sz w:val="24"/>
+          <w:szCs w:val="24"/>
+          <w:u w:val="none"/>
+        </w:rPr>
+      </w:pPr>
+      <w:hyperlink r:id="rId21" w:history="1">
+        <w:r>
+          <w:rPr>
+            <w:rStyle w:val="Hyperlink"/>
+            <w:sz w:val="24"/>
+            <w:szCs w:val="24"/>
+          </w:rPr>
+          <w:t>https://www.youtube.com/watch?v=YRrji3BmHY4</w:t>
+        </w:r>
+      </w:hyperlink>
+    </w:p>
+    <w:p>
+      <w:pPr>
+        <w:rPr>
+          <w:rStyle w:val="Hyperlink"/>
+          <w:color w:val="auto"/>
+          <w:sz w:val="24"/>
+          <w:szCs w:val="24"/>
+          <w:u w:val="none"/>
+        </w:rPr>
+      </w:pPr>
+      <w:hyperlink r:id="rId22" w:history="1">
+        <w:r>
+          <w:rPr>
+            <w:rStyle w:val="Hyperlink"/>
+            <w:sz w:val="24"/>
+            <w:szCs w:val="24"/>
+          </w:rPr>
+          <w:t>https://www.youtube.com/watch?v=QwhrAjp4X_Y&amp;t=46s</w:t>
+        </w:r>
+      </w:hyperlink>
+    </w:p>
+    <w:p>
+      <w:pPr>
+        <w:rPr>
+          <w:rStyle w:val="Hyperlink"/>
+          <w:b/>
+          <w:bCs/>
+          <w:color w:val="auto"/>
+          <w:sz w:val="24"/>
+          <w:szCs w:val="24"/>
+          <w:u w:val="none"/>
+        </w:rPr>
+      </w:pPr>
+    </w:p>
+    <w:p>
+      <w:pPr>
+        <w:rPr>
+          <w:rStyle w:val="Hyperlink"/>
+          <w:b/>
+          <w:bCs/>
+          <w:color w:val="auto"/>
+          <w:sz w:val="24"/>
+          <w:szCs w:val="24"/>
+          <w:u w:val="none"/>
+        </w:rPr>
+      </w:pPr>
+      <w:r>
+        <w:rPr>
+          <w:rStyle w:val="Hyperlink"/>
+          <w:b/>
+          <w:bCs/>
+          <w:color w:val="auto"/>
+          <w:sz w:val="24"/>
+          <w:szCs w:val="24"/>
+          <w:u w:val="none"/>
+        </w:rPr>
+        <w:t>Images</w:t>
+      </w:r>
+    </w:p>
+    <w:p>
+      <w:pPr>
+        <w:rPr>
+          <w:sz w:val="24"/>
+          <w:szCs w:val="24"/>
+        </w:rPr>
+      </w:pPr>
+      <w:hyperlink r:id="rId23" w:history="1">
+        <w:r>
+          <w:rPr>
+            <w:rStyle w:val="Hyperlink"/>
+            <w:sz w:val="24"/>
+            <w:szCs w:val="24"/>
+          </w:rPr>
+          <w:t>https://reactnative.dev/docs/image</w:t>
+        </w:r>
+      </w:hyperlink>
+    </w:p>
+    <w:p>
+      <w:pPr>
+        <w:rPr>
+          <w:sz w:val="24"/>
+          <w:szCs w:val="24"/>
+        </w:rPr>
+      </w:pPr>
+      <w:hyperlink r:id="rId24" w:history="1">
+        <w:r>
+          <w:rPr>
+            <w:rStyle w:val="Hyperlink"/>
+            <w:sz w:val="24"/>
+            <w:szCs w:val="24"/>
+          </w:rPr>
+          <w:t>https://reactnative.dev/docs/imagebackground</w:t>
+        </w:r>
+      </w:hyperlink>
+    </w:p>
+    <w:p>
+      <w:pPr>
+        <w:rPr>
+          <w:sz w:val="24"/>
+          <w:szCs w:val="24"/>
+        </w:rPr>
+      </w:pPr>
+    </w:p>
+    <w:p>
+      <w:pPr>
+        <w:rPr>
+          <w:b/>
+          <w:bCs/>
+          <w:sz w:val="24"/>
+          <w:szCs w:val="24"/>
+        </w:rPr>
+      </w:pPr>
+      <w:r>
+        <w:rPr>
+          <w:b/>
+          <w:bCs/>
+          <w:sz w:val="24"/>
+          <w:szCs w:val="24"/>
+        </w:rPr>
+        <w:lastRenderedPageBreak/>
+        <w:t>Camera Picker Element</w:t>
+      </w:r>
+    </w:p>
+    <w:p>
+      <w:pPr>
+        <w:rPr>
+          <w:sz w:val="24"/>
+          <w:szCs w:val="24"/>
+        </w:rPr>
+      </w:pPr>
+      <w:hyperlink r:id="rId25" w:history="1">
+        <w:r>
+          <w:rPr>
+            <w:rStyle w:val="Hyperlink"/>
+            <w:sz w:val="24"/>
+            <w:szCs w:val="24"/>
+          </w:rPr>
+          <w:t>https://www.youtube.com/watch?v=iXj330URWhU</w:t>
+        </w:r>
+      </w:hyperlink>
+    </w:p>
+    <w:p>
+      <w:pPr>
+        <w:rPr>
+          <w:sz w:val="24"/>
+          <w:szCs w:val="24"/>
+        </w:rPr>
+      </w:pPr>
+      <w:hyperlink r:id="rId26" w:history="1">
+        <w:r>
+          <w:rPr>
+            <w:rStyle w:val="Hyperlink"/>
+            <w:sz w:val="24"/>
+            <w:szCs w:val="24"/>
+          </w:rPr>
+          <w:t>https://morioh.com/p/6044a7c31551</w:t>
+        </w:r>
+      </w:hyperlink>
+    </w:p>
+    <w:p>
+      <w:pPr>
+        <w:rPr>
+          <w:sz w:val="24"/>
+          <w:szCs w:val="24"/>
+        </w:rPr>
+      </w:pPr>
+      <w:hyperlink r:id="rId27" w:history="1">
+        <w:r>
+          <w:rPr>
+            <w:rStyle w:val="Hyperlink"/>
+            <w:sz w:val="24"/>
+            <w:szCs w:val="24"/>
+          </w:rPr>
+          <w:t>https://reactscript.com/cameraroll-picker-component-react-native/</w:t>
+        </w:r>
+      </w:hyperlink>
+    </w:p>
+    <w:p>
+      <w:pPr>
+        <w:rPr>
+          <w:sz w:val="24"/>
+          <w:szCs w:val="24"/>
+        </w:rPr>
+      </w:pPr>
+    </w:p>
+    <w:p>
+      <w:pPr>
+        <w:rPr>
+          <w:sz w:val="24"/>
+          <w:szCs w:val="24"/>
+        </w:rPr>
+      </w:pPr>
+    </w:p>
+    <w:p>
+      <w:pPr>
+        <w:rPr>
+          <w:b/>
+          <w:bCs/>
+          <w:sz w:val="24"/>
+          <w:szCs w:val="24"/>
+        </w:rPr>
+      </w:pPr>
     </w:p>
     <w:sectPr>
       <w:pgSz w:w="11906" w:h="16838"/>

</xml_diff>

<commit_message>
Updating the research document and the testing documents
</commit_message>
<xml_diff>
--- a/Research Documents/UX-UI Research Document.docx
+++ b/Research Documents/UX-UI Research Document.docx
@@ -1594,15 +1594,6 @@
       <w:pPr>
         <w:rPr>
           <w:rStyle w:val="Hyperlink"/>
-          <w:sz w:val="24"/>
-          <w:szCs w:val="24"/>
-        </w:rPr>
-      </w:pPr>
-    </w:p>
-    <w:p>
-      <w:pPr>
-        <w:rPr>
-          <w:rStyle w:val="Hyperlink"/>
           <w:b/>
           <w:bCs/>
           <w:color w:val="auto"/>
@@ -1858,6 +1849,7 @@
           <w:szCs w:val="24"/>
           <w:u w:val="none"/>
         </w:rPr>
+        <w:lastRenderedPageBreak/>
         <w:t>Image Gallery</w:t>
       </w:r>
     </w:p>
@@ -2012,6 +2004,7 @@
     <w:p>
       <w:pPr>
         <w:rPr>
+          <w:rStyle w:val="Hyperlink"/>
           <w:sz w:val="24"/>
           <w:szCs w:val="24"/>
         </w:rPr>
@@ -2030,6 +2023,81 @@
     <w:p>
       <w:pPr>
         <w:rPr>
+          <w:sz w:val="24"/>
+          <w:szCs w:val="24"/>
+        </w:rPr>
+      </w:pPr>
+      <w:hyperlink r:id="rId33" w:history="1">
+        <w:r>
+          <w:rPr>
+            <w:rStyle w:val="Hyperlink"/>
+            <w:sz w:val="24"/>
+            <w:szCs w:val="24"/>
+          </w:rPr>
+          <w:t>https://www.mentalfloss.com/article/63747/meanings-behind-these-15-symbols-your-cars-dashboard</w:t>
+        </w:r>
+      </w:hyperlink>
+      <w:r>
+        <w:rPr>
+          <w:sz w:val="24"/>
+          <w:szCs w:val="24"/>
+        </w:rPr>
+        <w:t xml:space="preserve"> </w:t>
+      </w:r>
+    </w:p>
+    <w:p>
+      <w:pPr>
+        <w:rPr>
+          <w:sz w:val="24"/>
+          <w:szCs w:val="24"/>
+        </w:rPr>
+      </w:pPr>
+      <w:hyperlink r:id="rId34" w:history="1">
+        <w:r>
+          <w:rPr>
+            <w:rStyle w:val="Hyperlink"/>
+            <w:sz w:val="24"/>
+            <w:szCs w:val="24"/>
+          </w:rPr>
+          <w:t>https://www.carbuyer.co.uk/tips-and-advice/152578/car-dashboard-warning-lights-the-complete-guide</w:t>
+        </w:r>
+      </w:hyperlink>
+      <w:r>
+        <w:rPr>
+          <w:sz w:val="24"/>
+          <w:szCs w:val="24"/>
+        </w:rPr>
+        <w:t xml:space="preserve"> </w:t>
+      </w:r>
+    </w:p>
+    <w:p>
+      <w:pPr>
+        <w:rPr>
+          <w:sz w:val="24"/>
+          <w:szCs w:val="24"/>
+        </w:rPr>
+      </w:pPr>
+      <w:hyperlink r:id="rId35" w:history="1">
+        <w:r>
+          <w:rPr>
+            <w:rStyle w:val="Hyperlink"/>
+            <w:sz w:val="24"/>
+            <w:szCs w:val="24"/>
+          </w:rPr>
+          <w:t>https://www.bouldertoyota.com/service/dashboard-warning-light-symbols.htm</w:t>
+        </w:r>
+      </w:hyperlink>
+      <w:r>
+        <w:rPr>
+          <w:sz w:val="24"/>
+          <w:szCs w:val="24"/>
+        </w:rPr>
+        <w:t xml:space="preserve"> </w:t>
+      </w:r>
+    </w:p>
+    <w:p>
+      <w:pPr>
+        <w:rPr>
           <w:b/>
           <w:bCs/>
           <w:sz w:val="24"/>
@@ -2053,7 +2121,7 @@
           <w:szCs w:val="24"/>
         </w:rPr>
       </w:pPr>
-      <w:hyperlink r:id="rId33" w:history="1">
+      <w:hyperlink r:id="rId36" w:history="1">
         <w:r>
           <w:rPr>
             <w:rStyle w:val="Hyperlink"/>
@@ -2071,7 +2139,7 @@
           <w:szCs w:val="24"/>
         </w:rPr>
       </w:pPr>
-      <w:hyperlink r:id="rId34" w:history="1">
+      <w:hyperlink r:id="rId37" w:history="1">
         <w:r>
           <w:rPr>
             <w:rStyle w:val="Hyperlink"/>
@@ -2089,7 +2157,7 @@
           <w:szCs w:val="24"/>
         </w:rPr>
       </w:pPr>
-      <w:hyperlink r:id="rId35" w:history="1">
+      <w:hyperlink r:id="rId38" w:history="1">
         <w:r>
           <w:rPr>
             <w:rStyle w:val="Hyperlink"/>
@@ -2126,7 +2194,7 @@
           <w:szCs w:val="24"/>
         </w:rPr>
       </w:pPr>
-      <w:hyperlink r:id="rId36" w:history="1">
+      <w:hyperlink r:id="rId39" w:history="1">
         <w:r>
           <w:rPr>
             <w:rStyle w:val="Hyperlink"/>
@@ -2144,7 +2212,7 @@
           <w:szCs w:val="24"/>
         </w:rPr>
       </w:pPr>
-      <w:hyperlink r:id="rId37" w:history="1">
+      <w:hyperlink r:id="rId40" w:history="1">
         <w:r>
           <w:rPr>
             <w:rStyle w:val="Hyperlink"/>
@@ -2162,7 +2230,7 @@
           <w:szCs w:val="24"/>
         </w:rPr>
       </w:pPr>
-      <w:hyperlink r:id="rId38" w:history="1">
+      <w:hyperlink r:id="rId41" w:history="1">
         <w:r>
           <w:rPr>
             <w:rStyle w:val="Hyperlink"/>
@@ -2180,7 +2248,7 @@
           <w:szCs w:val="24"/>
         </w:rPr>
       </w:pPr>
-      <w:hyperlink r:id="rId39" w:history="1">
+      <w:hyperlink r:id="rId42" w:history="1">
         <w:r>
           <w:rPr>
             <w:rStyle w:val="Hyperlink"/>
@@ -2198,7 +2266,7 @@
           <w:szCs w:val="24"/>
         </w:rPr>
       </w:pPr>
-      <w:hyperlink r:id="rId40" w:history="1">
+      <w:hyperlink r:id="rId43" w:history="1">
         <w:r>
           <w:rPr>
             <w:rStyle w:val="Hyperlink"/>
@@ -2216,7 +2284,7 @@
           <w:szCs w:val="24"/>
         </w:rPr>
       </w:pPr>
-      <w:hyperlink r:id="rId41" w:history="1">
+      <w:hyperlink r:id="rId44" w:history="1">
         <w:r>
           <w:rPr>
             <w:rStyle w:val="Hyperlink"/>
@@ -2260,7 +2328,7 @@
           <w:szCs w:val="24"/>
         </w:rPr>
       </w:pPr>
-      <w:hyperlink r:id="rId42" w:history="1">
+      <w:hyperlink r:id="rId45" w:history="1">
         <w:r>
           <w:rPr>
             <w:rStyle w:val="Hyperlink"/>
@@ -2278,7 +2346,7 @@
           <w:szCs w:val="24"/>
         </w:rPr>
       </w:pPr>
-      <w:hyperlink r:id="rId43" w:history="1">
+      <w:hyperlink r:id="rId46" w:history="1">
         <w:r>
           <w:rPr>
             <w:rStyle w:val="Hyperlink"/>
@@ -2303,7 +2371,7 @@
           <w:szCs w:val="24"/>
         </w:rPr>
       </w:pPr>
-      <w:hyperlink r:id="rId44" w:history="1">
+      <w:hyperlink r:id="rId47" w:history="1">
         <w:r>
           <w:rPr>
             <w:rStyle w:val="Hyperlink"/>
@@ -2321,7 +2389,7 @@
           <w:szCs w:val="24"/>
         </w:rPr>
       </w:pPr>
-      <w:hyperlink r:id="rId45" w:history="1">
+      <w:hyperlink r:id="rId48" w:history="1">
         <w:r>
           <w:rPr>
             <w:rStyle w:val="Hyperlink"/>
@@ -2339,7 +2407,7 @@
           <w:szCs w:val="24"/>
         </w:rPr>
       </w:pPr>
-      <w:hyperlink r:id="rId46" w:history="1">
+      <w:hyperlink r:id="rId49" w:history="1">
         <w:r>
           <w:rPr>
             <w:rStyle w:val="Hyperlink"/>
@@ -2360,11 +2428,12 @@
     <w:p>
       <w:pPr>
         <w:rPr>
-          <w:sz w:val="24"/>
-          <w:szCs w:val="24"/>
-        </w:rPr>
-      </w:pPr>
-      <w:hyperlink r:id="rId47" w:history="1">
+          <w:rStyle w:val="Hyperlink"/>
+          <w:sz w:val="24"/>
+          <w:szCs w:val="24"/>
+        </w:rPr>
+      </w:pPr>
+      <w:hyperlink r:id="rId50" w:history="1">
         <w:r>
           <w:rPr>
             <w:rStyle w:val="Hyperlink"/>
@@ -2374,6 +2443,305 @@
           <w:t>https://youtu.be/u3f-0IgGg8A</w:t>
         </w:r>
       </w:hyperlink>
+    </w:p>
+    <w:p>
+      <w:pPr>
+        <w:rPr>
+          <w:rStyle w:val="Hyperlink"/>
+          <w:sz w:val="24"/>
+          <w:szCs w:val="24"/>
+        </w:rPr>
+      </w:pPr>
+    </w:p>
+    <w:p>
+      <w:pPr>
+        <w:rPr>
+          <w:rStyle w:val="Hyperlink"/>
+          <w:b/>
+          <w:bCs/>
+          <w:color w:val="auto"/>
+          <w:sz w:val="24"/>
+          <w:szCs w:val="24"/>
+          <w:u w:val="none"/>
+        </w:rPr>
+      </w:pPr>
+      <w:r>
+        <w:rPr>
+          <w:rStyle w:val="Hyperlink"/>
+          <w:b/>
+          <w:bCs/>
+          <w:color w:val="auto"/>
+          <w:sz w:val="24"/>
+          <w:szCs w:val="24"/>
+          <w:u w:val="none"/>
+        </w:rPr>
+        <w:t>Expo Demo Research</w:t>
+      </w:r>
+    </w:p>
+    <w:p>
+      <w:pPr>
+        <w:rPr>
+          <w:rStyle w:val="Hyperlink"/>
+          <w:b/>
+          <w:bCs/>
+          <w:color w:val="auto"/>
+          <w:sz w:val="24"/>
+          <w:szCs w:val="24"/>
+          <w:u w:val="none"/>
+        </w:rPr>
+      </w:pPr>
+      <w:r>
+        <w:rPr>
+          <w:rStyle w:val="Hyperlink"/>
+          <w:b/>
+          <w:bCs/>
+          <w:color w:val="auto"/>
+          <w:sz w:val="24"/>
+          <w:szCs w:val="24"/>
+          <w:u w:val="none"/>
+        </w:rPr>
+        <w:t>What is an Expo Event?</w:t>
+      </w:r>
+    </w:p>
+    <w:p>
+      <w:pPr>
+        <w:rPr>
+          <w:rStyle w:val="Hyperlink"/>
+          <w:color w:val="auto"/>
+          <w:sz w:val="24"/>
+          <w:szCs w:val="24"/>
+          <w:u w:val="none"/>
+        </w:rPr>
+      </w:pPr>
+      <w:r>
+        <w:rPr>
+          <w:sz w:val="24"/>
+          <w:szCs w:val="24"/>
+        </w:rPr>
+        <w:t>Also called trade fairs, expos or expositions can be small- or large-scale events in which businesses and companies in a specific niche come together to showcase their services and products or promote new business developments</w:t>
+      </w:r>
+      <w:r>
+        <w:rPr>
+          <w:sz w:val="24"/>
+          <w:szCs w:val="24"/>
+        </w:rPr>
+        <w:t>.</w:t>
+      </w:r>
+    </w:p>
+    <w:p>
+      <w:pPr>
+        <w:rPr>
+          <w:rStyle w:val="Hyperlink"/>
+          <w:color w:val="auto"/>
+          <w:sz w:val="24"/>
+          <w:szCs w:val="24"/>
+          <w:u w:val="none"/>
+        </w:rPr>
+      </w:pPr>
+      <w:hyperlink r:id="rId51" w:history="1">
+        <w:r>
+          <w:rPr>
+            <w:rStyle w:val="Hyperlink"/>
+            <w:sz w:val="24"/>
+            <w:szCs w:val="24"/>
+          </w:rPr>
+          <w:t>https://www.spookynooksports.com/manheim/blog/meetings-events/trade-show-convention-expo-conference#:~:text=Also%20called%20trade%20fairs%2C%20expos,or%20promote%20new%20business%20developments</w:t>
+        </w:r>
+      </w:hyperlink>
+      <w:r>
+        <w:rPr>
+          <w:rStyle w:val="Hyperlink"/>
+          <w:color w:val="auto"/>
+          <w:sz w:val="24"/>
+          <w:szCs w:val="24"/>
+          <w:u w:val="none"/>
+        </w:rPr>
+        <w:t xml:space="preserve"> </w:t>
+      </w:r>
+    </w:p>
+    <w:p>
+      <w:pPr>
+        <w:rPr>
+          <w:rStyle w:val="Hyperlink"/>
+          <w:b/>
+          <w:bCs/>
+          <w:color w:val="auto"/>
+          <w:sz w:val="24"/>
+          <w:szCs w:val="24"/>
+          <w:u w:val="none"/>
+        </w:rPr>
+      </w:pPr>
+      <w:r>
+        <w:rPr>
+          <w:rStyle w:val="Hyperlink"/>
+          <w:b/>
+          <w:bCs/>
+          <w:color w:val="auto"/>
+          <w:sz w:val="24"/>
+          <w:szCs w:val="24"/>
+          <w:u w:val="none"/>
+        </w:rPr>
+        <w:t>Development Links</w:t>
+      </w:r>
+    </w:p>
+    <w:p>
+      <w:pPr>
+        <w:rPr>
+          <w:sz w:val="24"/>
+          <w:szCs w:val="24"/>
+        </w:rPr>
+      </w:pPr>
+      <w:hyperlink r:id="rId52" w:history="1">
+        <w:r>
+          <w:rPr>
+            <w:rStyle w:val="Hyperlink"/>
+            <w:sz w:val="24"/>
+            <w:szCs w:val="24"/>
+          </w:rPr>
+          <w:t>https://docs.expo.dev/guides/delaying-code/</w:t>
+        </w:r>
+      </w:hyperlink>
+    </w:p>
+    <w:p>
+      <w:pPr>
+        <w:rPr>
+          <w:sz w:val="24"/>
+          <w:szCs w:val="24"/>
+        </w:rPr>
+      </w:pPr>
+      <w:hyperlink r:id="rId53" w:history="1">
+        <w:r>
+          <w:rPr>
+            <w:rStyle w:val="Hyperlink"/>
+            <w:sz w:val="24"/>
+            <w:szCs w:val="24"/>
+          </w:rPr>
+          <w:t>https://docs.expo.dev/workflow/publishing/</w:t>
+        </w:r>
+      </w:hyperlink>
+    </w:p>
+    <w:p>
+      <w:pPr>
+        <w:rPr>
+          <w:sz w:val="24"/>
+          <w:szCs w:val="24"/>
+        </w:rPr>
+      </w:pPr>
+      <w:hyperlink r:id="rId54" w:history="1">
+        <w:r>
+          <w:rPr>
+            <w:rStyle w:val="Hyperlink"/>
+            <w:sz w:val="24"/>
+            <w:szCs w:val="24"/>
+          </w:rPr>
+          <w:t>https://docs.expo.dev/distribution/uploading-apps/</w:t>
+        </w:r>
+      </w:hyperlink>
+    </w:p>
+    <w:p>
+      <w:pPr>
+        <w:rPr>
+          <w:sz w:val="24"/>
+          <w:szCs w:val="24"/>
+        </w:rPr>
+      </w:pPr>
+      <w:hyperlink r:id="rId55" w:history="1">
+        <w:r>
+          <w:rPr>
+            <w:rStyle w:val="Hyperlink"/>
+            <w:sz w:val="24"/>
+            <w:szCs w:val="24"/>
+          </w:rPr>
+          <w:t>https://docs.expo.dev/distribution/app-stores/</w:t>
+        </w:r>
+      </w:hyperlink>
+    </w:p>
+    <w:p>
+      <w:pPr>
+        <w:rPr>
+          <w:sz w:val="24"/>
+          <w:szCs w:val="24"/>
+        </w:rPr>
+      </w:pPr>
+      <w:hyperlink r:id="rId56" w:history="1">
+        <w:r>
+          <w:rPr>
+            <w:rStyle w:val="Hyperlink"/>
+            <w:sz w:val="24"/>
+            <w:szCs w:val="24"/>
+          </w:rPr>
+          <w:t>https://pagepro.co/blog/publishing-expo-react-native-app-to-ios-and-android/</w:t>
+        </w:r>
+      </w:hyperlink>
+    </w:p>
+    <w:p>
+      <w:pPr>
+        <w:rPr>
+          <w:b/>
+          <w:bCs/>
+          <w:sz w:val="24"/>
+          <w:szCs w:val="24"/>
+        </w:rPr>
+      </w:pPr>
+      <w:r>
+        <w:rPr>
+          <w:b/>
+          <w:bCs/>
+          <w:sz w:val="24"/>
+          <w:szCs w:val="24"/>
+        </w:rPr>
+        <w:t>What to bring / do</w:t>
+      </w:r>
+    </w:p>
+    <w:p>
+      <w:pPr>
+        <w:rPr>
+          <w:sz w:val="24"/>
+          <w:szCs w:val="24"/>
+        </w:rPr>
+      </w:pPr>
+      <w:hyperlink r:id="rId57" w:history="1">
+        <w:r>
+          <w:rPr>
+            <w:rStyle w:val="Hyperlink"/>
+            <w:sz w:val="24"/>
+            <w:szCs w:val="24"/>
+          </w:rPr>
+          <w:t>https://www.parkdisplay.co.uk/?gclid=CjwKCAjwrqqSBhBbEiwAlQeqGgxRCCcTachCDA4CrcFXKnpeR2NSExs7kwir7pe1Y53jZ7hR7klk4BoCWYYQAvD_BwE</w:t>
+        </w:r>
+      </w:hyperlink>
+      <w:r>
+        <w:rPr>
+          <w:sz w:val="24"/>
+          <w:szCs w:val="24"/>
+        </w:rPr>
+        <w:t xml:space="preserve"> </w:t>
+      </w:r>
+    </w:p>
+    <w:p>
+      <w:pPr>
+        <w:rPr>
+          <w:sz w:val="24"/>
+          <w:szCs w:val="24"/>
+        </w:rPr>
+      </w:pPr>
+      <w:hyperlink r:id="rId58" w:history="1">
+        <w:r>
+          <w:rPr>
+            <w:rStyle w:val="Hyperlink"/>
+            <w:sz w:val="24"/>
+            <w:szCs w:val="24"/>
+          </w:rPr>
+          <w:t>https://www.inc.com/young-entrepreneur-council/13-smart-ways-to-stand-out-at-your-next-trade-show.html</w:t>
+        </w:r>
+      </w:hyperlink>
+      <w:r>
+        <w:rPr>
+          <w:sz w:val="24"/>
+          <w:szCs w:val="24"/>
+        </w:rPr>
+        <w:t xml:space="preserve"> </w:t>
+      </w:r>
     </w:p>
     <w:p>
       <w:pPr>
@@ -3016,22 +3384,22 @@
       </w:pPr>
     </w:lvl>
   </w:abstractNum>
-  <w:num w:numId="1">
+  <w:num w:numId="1" w16cid:durableId="1070231131">
     <w:abstractNumId w:val="3"/>
   </w:num>
-  <w:num w:numId="2">
+  <w:num w:numId="2" w16cid:durableId="556939616">
     <w:abstractNumId w:val="5"/>
   </w:num>
-  <w:num w:numId="3">
+  <w:num w:numId="3" w16cid:durableId="1157500765">
     <w:abstractNumId w:val="1"/>
   </w:num>
-  <w:num w:numId="4">
+  <w:num w:numId="4" w16cid:durableId="860775120">
     <w:abstractNumId w:val="4"/>
   </w:num>
-  <w:num w:numId="5">
+  <w:num w:numId="5" w16cid:durableId="283274984">
     <w:abstractNumId w:val="2"/>
   </w:num>
-  <w:num w:numId="6">
+  <w:num w:numId="6" w16cid:durableId="727916109">
     <w:abstractNumId w:val="0"/>
   </w:num>
 </w:numbering>
@@ -3439,7 +3807,6 @@
   <w:style w:type="character" w:default="1" w:styleId="DefaultParagraphFont">
     <w:name w:val="Default Paragraph Font"/>
     <w:uiPriority w:val="1"/>
-    <w:semiHidden/>
     <w:unhideWhenUsed/>
   </w:style>
   <w:style w:type="table" w:default="1" w:styleId="TableNormal">

</xml_diff>